<commit_message>
ADD: fix API key problem
</commit_message>
<xml_diff>
--- a/docs/TextEnrichmentDocumentation.docx
+++ b/docs/TextEnrichmentDocumentation.docx
@@ -1237,29 +1237,7 @@
                 <w:sz w:val="24"/>
                 <w:szCs w:val="24"/>
               </w:rPr>
-              <w:t>Archit</w:t>
-            </w:r>
-            <w:r>
-              <w:rPr>
-                <w:rStyle w:val="Hyperlink"/>
-                <w:rFonts w:ascii="Times New Roman" w:hAnsi="Times New Roman" w:cs="Times New Roman"/>
-                <w:b/>
-                <w:noProof/>
-                <w:sz w:val="24"/>
-                <w:szCs w:val="24"/>
-              </w:rPr>
-              <w:t>e</w:t>
-            </w:r>
-            <w:r>
-              <w:rPr>
-                <w:rStyle w:val="Hyperlink"/>
-                <w:rFonts w:ascii="Times New Roman" w:hAnsi="Times New Roman" w:cs="Times New Roman"/>
-                <w:b/>
-                <w:noProof/>
-                <w:sz w:val="24"/>
-                <w:szCs w:val="24"/>
-              </w:rPr>
-              <w:t>ktúra</w:t>
+              <w:t>Architektúra</w:t>
             </w:r>
             <w:r>
               <w:rPr>
@@ -1980,37 +1958,7 @@
                 <w:sz w:val="28"/>
                 <w:szCs w:val="28"/>
               </w:rPr>
-              <w:t>Telepí</w:t>
-            </w:r>
-            <w:r>
-              <w:rPr>
-                <w:rStyle w:val="Hyperlink"/>
-                <w:rFonts w:ascii="Times New Roman" w:hAnsi="Times New Roman" w:cs="Times New Roman"/>
-                <w:noProof/>
-                <w:sz w:val="28"/>
-                <w:szCs w:val="28"/>
-              </w:rPr>
-              <w:t>t</w:t>
-            </w:r>
-            <w:r>
-              <w:rPr>
-                <w:rStyle w:val="Hyperlink"/>
-                <w:rFonts w:ascii="Times New Roman" w:hAnsi="Times New Roman" w:cs="Times New Roman"/>
-                <w:noProof/>
-                <w:sz w:val="28"/>
-                <w:szCs w:val="28"/>
-              </w:rPr>
-              <w:t>é</w:t>
-            </w:r>
-            <w:r>
-              <w:rPr>
-                <w:rStyle w:val="Hyperlink"/>
-                <w:rFonts w:ascii="Times New Roman" w:hAnsi="Times New Roman" w:cs="Times New Roman"/>
-                <w:noProof/>
-                <w:sz w:val="28"/>
-                <w:szCs w:val="28"/>
-              </w:rPr>
-              <w:t>si leírás</w:t>
+              <w:t>Telepítési leírás</w:t>
             </w:r>
             <w:r>
               <w:rPr>
@@ -2374,57 +2322,7 @@
                 <w:sz w:val="28"/>
                 <w:szCs w:val="28"/>
               </w:rPr>
-              <w:t>Hiva</w:t>
-            </w:r>
-            <w:r>
-              <w:rPr>
-                <w:rStyle w:val="Hyperlink"/>
-                <w:rFonts w:ascii="Times New Roman" w:hAnsi="Times New Roman" w:cs="Times New Roman"/>
-                <w:noProof/>
-                <w:sz w:val="28"/>
-                <w:szCs w:val="28"/>
-              </w:rPr>
-              <w:t>t</w:t>
-            </w:r>
-            <w:r>
-              <w:rPr>
-                <w:rStyle w:val="Hyperlink"/>
-                <w:rFonts w:ascii="Times New Roman" w:hAnsi="Times New Roman" w:cs="Times New Roman"/>
-                <w:noProof/>
-                <w:sz w:val="28"/>
-                <w:szCs w:val="28"/>
-              </w:rPr>
-              <w:t>koz</w:t>
-            </w:r>
-            <w:r>
-              <w:rPr>
-                <w:rStyle w:val="Hyperlink"/>
-                <w:rFonts w:ascii="Times New Roman" w:hAnsi="Times New Roman" w:cs="Times New Roman"/>
-                <w:noProof/>
-                <w:sz w:val="28"/>
-                <w:szCs w:val="28"/>
-              </w:rPr>
-              <w:t>á</w:t>
-            </w:r>
-            <w:r>
-              <w:rPr>
-                <w:rStyle w:val="Hyperlink"/>
-                <w:rFonts w:ascii="Times New Roman" w:hAnsi="Times New Roman" w:cs="Times New Roman"/>
-                <w:noProof/>
-                <w:sz w:val="28"/>
-                <w:szCs w:val="28"/>
-              </w:rPr>
-              <w:t>so</w:t>
-            </w:r>
-            <w:r>
-              <w:rPr>
-                <w:rStyle w:val="Hyperlink"/>
-                <w:rFonts w:ascii="Times New Roman" w:hAnsi="Times New Roman" w:cs="Times New Roman"/>
-                <w:noProof/>
-                <w:sz w:val="28"/>
-                <w:szCs w:val="28"/>
-              </w:rPr>
-              <w:t>k</w:t>
+              <w:t>Hivatkozások</w:t>
             </w:r>
             <w:r>
               <w:rPr>
@@ -5224,14 +5122,7 @@
           <w:rFonts w:ascii="Times New Roman" w:hAnsi="Times New Roman" w:cs="Times New Roman"/>
           <w:color w:val="000000" w:themeColor="text1"/>
         </w:rPr>
-        <w:t>[1</w:t>
-      </w:r>
-      <w:r>
-        <w:rPr>
-          <w:rFonts w:ascii="Times New Roman" w:hAnsi="Times New Roman" w:cs="Times New Roman"/>
-          <w:color w:val="000000" w:themeColor="text1"/>
-        </w:rPr>
-        <w:t>]</w:t>
+        <w:t>[1]</w:t>
       </w:r>
       <w:r>
         <w:rPr>
@@ -10429,6 +10320,59 @@
     </w:p>
     <w:p>
       <w:pPr>
+        <w:autoSpaceDE w:val="0"/>
+        <w:autoSpaceDN w:val="0"/>
+        <w:adjustRightInd w:val="0"/>
+        <w:spacing w:after="180" w:line="288" w:lineRule="auto"/>
+        <w:jc w:val="both"/>
+        <w:rPr>
+          <w:rFonts w:ascii="Times New Roman" w:hAnsi="Times New Roman" w:cs="Times New Roman"/>
+          <w:i/>
+          <w:color w:val="000000" w:themeColor="text1"/>
+        </w:rPr>
+      </w:pPr>
+      <w:r>
+        <w:rPr>
+          <w:rFonts w:ascii="Times New Roman" w:hAnsi="Times New Roman" w:cs="Times New Roman"/>
+          <w:color w:val="000000" w:themeColor="text1"/>
+        </w:rPr>
+        <w:t xml:space="preserve">Fontos továbbá megjegyezni, hogy a Google </w:t>
+      </w:r>
+      <w:proofErr w:type="spellStart"/>
+      <w:r>
+        <w:rPr>
+          <w:rFonts w:ascii="Times New Roman" w:hAnsi="Times New Roman" w:cs="Times New Roman"/>
+          <w:color w:val="000000" w:themeColor="text1"/>
+        </w:rPr>
+        <w:t>Maps</w:t>
+      </w:r>
+      <w:proofErr w:type="spellEnd"/>
+      <w:r>
+        <w:rPr>
+          <w:rFonts w:ascii="Times New Roman" w:hAnsi="Times New Roman" w:cs="Times New Roman"/>
+          <w:color w:val="000000" w:themeColor="text1"/>
+        </w:rPr>
+        <w:t xml:space="preserve"> linkek használatához szükséges egy API kulcsot biztosítani. Amennyiben ez nem áll rendelkezésre, a program alapértelmezetten minden Google </w:t>
+      </w:r>
+      <w:proofErr w:type="spellStart"/>
+      <w:r>
+        <w:rPr>
+          <w:rFonts w:ascii="Times New Roman" w:hAnsi="Times New Roman" w:cs="Times New Roman"/>
+          <w:color w:val="000000" w:themeColor="text1"/>
+        </w:rPr>
+        <w:t>Maps</w:t>
+      </w:r>
+      <w:proofErr w:type="spellEnd"/>
+      <w:r>
+        <w:rPr>
+          <w:rFonts w:ascii="Times New Roman" w:hAnsi="Times New Roman" w:cs="Times New Roman"/>
+          <w:color w:val="000000" w:themeColor="text1"/>
+        </w:rPr>
+        <w:t xml:space="preserve"> linket a Mount Everestre fog állítani.</w:t>
+      </w:r>
+    </w:p>
+    <w:p>
+      <w:pPr>
         <w:pStyle w:val="Heading4"/>
         <w:spacing w:before="120" w:after="120"/>
         <w:rPr>
@@ -11232,6 +11176,7 @@
           <w:sz w:val="18"/>
           <w:szCs w:val="18"/>
         </w:rPr>
+        <w:lastRenderedPageBreak/>
         <w:t xml:space="preserve">        </w:t>
       </w:r>
       <w:r>
@@ -11355,7 +11300,6 @@
           <w:color w:val="000000" w:themeColor="text1"/>
           <w:u w:val="single"/>
         </w:rPr>
-        <w:lastRenderedPageBreak/>
         <w:t>http://127.0.0.1:5001/text-enrichment/&lt;doc_id&gt;/summary</w:t>
       </w:r>
       <w:r>
@@ -12468,8 +12412,8 @@
         </w:rPr>
         <w:drawing>
           <wp:inline distT="0" distB="0" distL="0" distR="0">
-            <wp:extent cx="5706010" cy="3021874"/>
-            <wp:effectExtent l="0" t="0" r="0" b="1270"/>
+            <wp:extent cx="5429128" cy="2875239"/>
+            <wp:effectExtent l="0" t="0" r="0" b="0"/>
             <wp:docPr id="2" name="Picture 2"/>
             <wp:cNvGraphicFramePr>
               <a:graphicFrameLocks xmlns:a="http://schemas.openxmlformats.org/drawingml/2006/main" noChangeAspect="1"/>
@@ -12496,7 +12440,7 @@
                   <pic:spPr>
                     <a:xfrm>
                       <a:off x="0" y="0"/>
-                      <a:ext cx="5789243" cy="3065954"/>
+                      <a:ext cx="5560244" cy="2944677"/>
                     </a:xfrm>
                     <a:prstGeom prst="rect">
                       <a:avLst/>
@@ -12600,6 +12544,7 @@
         <w:rPr>
           <w:rFonts w:ascii="Times New Roman" w:hAnsi="Times New Roman" w:cs="Times New Roman"/>
         </w:rPr>
+        <w:lastRenderedPageBreak/>
         <w:t xml:space="preserve">Az ábrán csak a fontosabb HTTP metódusokat és a szükséges magyarázó </w:t>
       </w:r>
       <w:r>
@@ -12620,7 +12565,6 @@
         <w:rPr>
           <w:rFonts w:ascii="Times New Roman" w:hAnsi="Times New Roman" w:cs="Times New Roman"/>
         </w:rPr>
-        <w:lastRenderedPageBreak/>
         <w:t>A W</w:t>
       </w:r>
       <w:r>
@@ -13198,13 +13142,13 @@
           <w:rFonts w:ascii="Times New Roman" w:hAnsi="Times New Roman" w:cs="Times New Roman"/>
           <w:color w:val="000000" w:themeColor="text1"/>
         </w:rPr>
-      </w:r>
-      <w:r>
-        <w:rPr>
-          <w:rFonts w:ascii="Times New Roman" w:hAnsi="Times New Roman" w:cs="Times New Roman"/>
-          <w:color w:val="000000" w:themeColor="text1"/>
-        </w:rPr>
         <w:instrText xml:space="preserve"> \* MERGEFORMAT </w:instrText>
+      </w:r>
+      <w:r>
+        <w:rPr>
+          <w:rFonts w:ascii="Times New Roman" w:hAnsi="Times New Roman" w:cs="Times New Roman"/>
+          <w:color w:val="000000" w:themeColor="text1"/>
+        </w:rPr>
       </w:r>
       <w:r>
         <w:rPr>
@@ -13566,17 +13510,8 @@
           <w:rFonts w:ascii="Times New Roman" w:hAnsi="Times New Roman" w:cs="Times New Roman"/>
           <w:color w:val="000000" w:themeColor="text1"/>
         </w:rPr>
-        <w:t xml:space="preserve"> </w:t>
-      </w:r>
-      <w:proofErr w:type="spellStart"/>
-      <w:r>
-        <w:rPr>
-          <w:rFonts w:ascii="Times New Roman" w:hAnsi="Times New Roman" w:cs="Times New Roman"/>
-          <w:color w:val="000000" w:themeColor="text1"/>
-        </w:rPr>
-        <w:t>AJAX</w:t>
-      </w:r>
-      <w:proofErr w:type="spellEnd"/>
+        <w:t xml:space="preserve"> AJAX</w:t>
+      </w:r>
       <w:r>
         <w:rPr>
           <w:rFonts w:ascii="Times New Roman" w:hAnsi="Times New Roman" w:cs="Times New Roman"/>
@@ -14379,12 +14314,6 @@
           <w:rFonts w:ascii="Times New Roman" w:hAnsi="Times New Roman" w:cs="Times New Roman"/>
           <w:color w:val="000000" w:themeColor="text1"/>
         </w:rPr>
-      </w:r>
-      <w:r>
-        <w:rPr>
-          <w:rFonts w:ascii="Times New Roman" w:hAnsi="Times New Roman" w:cs="Times New Roman"/>
-          <w:color w:val="000000" w:themeColor="text1"/>
-        </w:rPr>
         <w:instrText xml:space="preserve"> \* MERGEFORMAT </w:instrText>
       </w:r>
       <w:r>
@@ -14392,6 +14321,12 @@
           <w:rFonts w:ascii="Times New Roman" w:hAnsi="Times New Roman" w:cs="Times New Roman"/>
           <w:color w:val="000000" w:themeColor="text1"/>
         </w:rPr>
+      </w:r>
+      <w:r>
+        <w:rPr>
+          <w:rFonts w:ascii="Times New Roman" w:hAnsi="Times New Roman" w:cs="Times New Roman"/>
+          <w:color w:val="000000" w:themeColor="text1"/>
+        </w:rPr>
         <w:fldChar w:fldCharType="separate"/>
       </w:r>
       <w:r>
@@ -14407,21 +14342,7 @@
           <w:rFonts w:ascii="Times New Roman" w:hAnsi="Times New Roman" w:cs="Times New Roman"/>
           <w:color w:val="000000" w:themeColor="text1"/>
         </w:rPr>
-        <w:t>.</w:t>
-      </w:r>
-      <w:r>
-        <w:rPr>
-          <w:rFonts w:ascii="Times New Roman" w:hAnsi="Times New Roman" w:cs="Times New Roman"/>
-          <w:color w:val="000000" w:themeColor="text1"/>
-        </w:rPr>
-        <w:t xml:space="preserve"> </w:t>
-      </w:r>
-      <w:r>
-        <w:rPr>
-          <w:rFonts w:ascii="Times New Roman" w:hAnsi="Times New Roman" w:cs="Times New Roman"/>
-          <w:color w:val="000000" w:themeColor="text1"/>
-        </w:rPr>
-        <w:t>ábra</w:t>
+        <w:t>. ábra</w:t>
       </w:r>
       <w:r>
         <w:rPr>
@@ -14679,12 +14600,6 @@
           <w:rFonts w:ascii="Times New Roman" w:hAnsi="Times New Roman" w:cs="Times New Roman"/>
           <w:color w:val="000000" w:themeColor="text1"/>
         </w:rPr>
-      </w:r>
-      <w:r>
-        <w:rPr>
-          <w:rFonts w:ascii="Times New Roman" w:hAnsi="Times New Roman" w:cs="Times New Roman"/>
-          <w:color w:val="000000" w:themeColor="text1"/>
-        </w:rPr>
         <w:instrText xml:space="preserve"> \* MERGEFORMAT </w:instrText>
       </w:r>
       <w:r>
@@ -14692,6 +14607,12 @@
           <w:rFonts w:ascii="Times New Roman" w:hAnsi="Times New Roman" w:cs="Times New Roman"/>
           <w:color w:val="000000" w:themeColor="text1"/>
         </w:rPr>
+      </w:r>
+      <w:r>
+        <w:rPr>
+          <w:rFonts w:ascii="Times New Roman" w:hAnsi="Times New Roman" w:cs="Times New Roman"/>
+          <w:color w:val="000000" w:themeColor="text1"/>
+        </w:rPr>
         <w:fldChar w:fldCharType="separate"/>
       </w:r>
       <w:r>
@@ -14707,21 +14628,7 @@
           <w:rFonts w:ascii="Times New Roman" w:hAnsi="Times New Roman" w:cs="Times New Roman"/>
           <w:color w:val="000000" w:themeColor="text1"/>
         </w:rPr>
-        <w:t>. á</w:t>
-      </w:r>
-      <w:r>
-        <w:rPr>
-          <w:rFonts w:ascii="Times New Roman" w:hAnsi="Times New Roman" w:cs="Times New Roman"/>
-          <w:color w:val="000000" w:themeColor="text1"/>
-        </w:rPr>
-        <w:t>b</w:t>
-      </w:r>
-      <w:r>
-        <w:rPr>
-          <w:rFonts w:ascii="Times New Roman" w:hAnsi="Times New Roman" w:cs="Times New Roman"/>
-          <w:color w:val="000000" w:themeColor="text1"/>
-        </w:rPr>
-        <w:t>ra</w:t>
+        <w:t>. ábra</w:t>
       </w:r>
       <w:r>
         <w:rPr>
@@ -14969,21 +14876,7 @@
           <w:rFonts w:ascii="Times New Roman" w:hAnsi="Times New Roman" w:cs="Times New Roman"/>
           <w:color w:val="000000" w:themeColor="text1"/>
         </w:rPr>
-        <w:t>. áb</w:t>
-      </w:r>
-      <w:r>
-        <w:rPr>
-          <w:rFonts w:ascii="Times New Roman" w:hAnsi="Times New Roman" w:cs="Times New Roman"/>
-          <w:color w:val="000000" w:themeColor="text1"/>
-        </w:rPr>
-        <w:t>r</w:t>
-      </w:r>
-      <w:r>
-        <w:rPr>
-          <w:rFonts w:ascii="Times New Roman" w:hAnsi="Times New Roman" w:cs="Times New Roman"/>
-          <w:color w:val="000000" w:themeColor="text1"/>
-        </w:rPr>
-        <w:t>a</w:t>
+        <w:t>. ábra</w:t>
       </w:r>
       <w:r>
         <w:rPr>
@@ -15356,7 +15249,7 @@
     </w:p>
     <w:p>
       <w:pPr>
-        <w:spacing w:after="240"/>
+        <w:spacing w:after="120"/>
         <w:jc w:val="both"/>
         <w:rPr>
           <w:rFonts w:ascii="Times New Roman" w:hAnsi="Times New Roman" w:cs="Times New Roman"/>
@@ -16601,7 +16494,56 @@
           <w:rFonts w:ascii="Times New Roman" w:hAnsi="Times New Roman" w:cs="Times New Roman"/>
           <w:color w:val="000000" w:themeColor="text1"/>
         </w:rPr>
-        <w:t xml:space="preserve">. </w:t>
+        <w:t>.</w:t>
+      </w:r>
+    </w:p>
+    <w:p>
+      <w:pPr>
+        <w:spacing w:after="120"/>
+        <w:jc w:val="both"/>
+        <w:rPr>
+          <w:rFonts w:ascii="Times New Roman" w:hAnsi="Times New Roman" w:cs="Times New Roman"/>
+          <w:color w:val="000000" w:themeColor="text1"/>
+        </w:rPr>
+      </w:pPr>
+      <w:r>
+        <w:rPr>
+          <w:rFonts w:ascii="Times New Roman" w:hAnsi="Times New Roman" w:cs="Times New Roman"/>
+          <w:color w:val="000000" w:themeColor="text1"/>
+        </w:rPr>
+        <w:t xml:space="preserve">Fontos továbbá megjegyezni, hogy a Google </w:t>
+      </w:r>
+      <w:proofErr w:type="spellStart"/>
+      <w:r>
+        <w:rPr>
+          <w:rFonts w:ascii="Times New Roman" w:hAnsi="Times New Roman" w:cs="Times New Roman"/>
+          <w:color w:val="000000" w:themeColor="text1"/>
+        </w:rPr>
+        <w:t>Maps</w:t>
+      </w:r>
+      <w:proofErr w:type="spellEnd"/>
+      <w:r>
+        <w:rPr>
+          <w:rFonts w:ascii="Times New Roman" w:hAnsi="Times New Roman" w:cs="Times New Roman"/>
+          <w:color w:val="000000" w:themeColor="text1"/>
+        </w:rPr>
+        <w:t xml:space="preserve"> linkek használatához szükséges egy API kulcsot biztosítani. Amennyiben ez nem áll rendelkezésre, a program alapértelmezetten minden Google </w:t>
+      </w:r>
+      <w:proofErr w:type="spellStart"/>
+      <w:r>
+        <w:rPr>
+          <w:rFonts w:ascii="Times New Roman" w:hAnsi="Times New Roman" w:cs="Times New Roman"/>
+          <w:color w:val="000000" w:themeColor="text1"/>
+        </w:rPr>
+        <w:t>Maps</w:t>
+      </w:r>
+      <w:proofErr w:type="spellEnd"/>
+      <w:r>
+        <w:rPr>
+          <w:rFonts w:ascii="Times New Roman" w:hAnsi="Times New Roman" w:cs="Times New Roman"/>
+          <w:color w:val="000000" w:themeColor="text1"/>
+        </w:rPr>
+        <w:t xml:space="preserve"> linket a Mount Everestre fog állítani.</w:t>
       </w:r>
     </w:p>
     <w:p>
@@ -17406,6 +17348,13 @@
         </w:rPr>
         <w:t xml:space="preserve"> lehetőségek a következők:</w:t>
       </w:r>
+      <w:r>
+        <w:rPr>
+          <w:rFonts w:ascii="Times New Roman" w:hAnsi="Times New Roman" w:cs="Times New Roman"/>
+          <w:color w:val="000000" w:themeColor="text1"/>
+        </w:rPr>
+        <w:br/>
+      </w:r>
     </w:p>
     <w:p>
       <w:pPr>
@@ -17428,6 +17377,15 @@
         </w:rPr>
         <w:t>A gyorsabb felhasználás érdekében felbontani a feldolgozást kisebb részekre és a felhasználónak a részeredményeket is elérhetővé tenni.</w:t>
       </w:r>
+      <w:r>
+        <w:rPr>
+          <w:rFonts w:ascii="Times New Roman" w:hAnsi="Times New Roman" w:cs="Times New Roman"/>
+          <w:color w:val="000000" w:themeColor="text1"/>
+        </w:rPr>
+        <w:br/>
+      </w:r>
+      <w:bookmarkStart w:id="33" w:name="_GoBack"/>
+      <w:bookmarkEnd w:id="33"/>
     </w:p>
     <w:p>
       <w:pPr>
@@ -17450,6 +17408,13 @@
         </w:rPr>
         <w:t>Adatbázis használata, amelyben eltárolunk szöveges információkat.</w:t>
       </w:r>
+      <w:r>
+        <w:rPr>
+          <w:rFonts w:ascii="Times New Roman" w:hAnsi="Times New Roman" w:cs="Times New Roman"/>
+          <w:color w:val="000000" w:themeColor="text1"/>
+        </w:rPr>
+        <w:br/>
+      </w:r>
     </w:p>
     <w:p>
       <w:pPr>
@@ -17488,6 +17453,13 @@
         </w:rPr>
         <w:t>.</w:t>
       </w:r>
+      <w:r>
+        <w:rPr>
+          <w:rFonts w:ascii="Times New Roman" w:hAnsi="Times New Roman" w:cs="Times New Roman"/>
+          <w:color w:val="000000" w:themeColor="text1"/>
+        </w:rPr>
+        <w:br/>
+      </w:r>
     </w:p>
     <w:p>
       <w:pPr>
@@ -17567,9 +17539,7 @@
           <w:sz w:val="40"/>
         </w:rPr>
       </w:pPr>
-      <w:bookmarkStart w:id="33" w:name="_Toc530931697"/>
-      <w:bookmarkStart w:id="34" w:name="_GoBack"/>
-      <w:bookmarkEnd w:id="34"/>
+      <w:bookmarkStart w:id="34" w:name="_Toc530931697"/>
       <w:r>
         <w:rPr>
           <w:rStyle w:val="Heading1Char"/>
@@ -17581,7 +17551,7 @@
         <w:lastRenderedPageBreak/>
         <w:t>Hivatkozások</w:t>
       </w:r>
-      <w:bookmarkEnd w:id="33"/>
+      <w:bookmarkEnd w:id="34"/>
     </w:p>
     <w:p>
       <w:pPr>
@@ -18468,6 +18438,11 @@
         <w:docPartUnique/>
       </w:docPartObj>
     </w:sdtPr>
+    <w:sdtEndPr>
+      <w:rPr>
+        <w:rStyle w:val="PageNumber"/>
+      </w:rPr>
+    </w:sdtEndPr>
     <w:sdtContent>
       <w:p>
         <w:pPr>
@@ -18520,6 +18495,11 @@
         <w:docPartUnique/>
       </w:docPartObj>
     </w:sdtPr>
+    <w:sdtEndPr>
+      <w:rPr>
+        <w:rStyle w:val="PageNumber"/>
+      </w:rPr>
+    </w:sdtEndPr>
     <w:sdtContent>
       <w:p>
         <w:pPr>
@@ -21977,7 +21957,7 @@
 </file>
 
 <file path=customXml/itemProps1.xml><?xml version="1.0" encoding="utf-8"?>
-<ds:datastoreItem xmlns:ds="http://schemas.openxmlformats.org/officeDocument/2006/customXml" ds:itemID="{CE61005E-1608-CC43-8973-0AA1E56BAAE8}">
+<ds:datastoreItem xmlns:ds="http://schemas.openxmlformats.org/officeDocument/2006/customXml" ds:itemID="{34D4DDFA-06AB-6F4E-A3D0-82DEBFDD12F3}">
   <ds:schemaRefs>
     <ds:schemaRef ds:uri="http://schemas.openxmlformats.org/officeDocument/2006/bibliography"/>
   </ds:schemaRefs>

</xml_diff>